<commit_message>
Added routes for Create operation
</commit_message>
<xml_diff>
--- a/docs/design/Routing.docx
+++ b/docs/design/Routing.docx
@@ -81,7 +81,7 @@
           <v:shape id="_x0000_i1025" type="#_x0000_t75" style="width:510pt;height:363.75pt" o:ole="">
             <v:imagedata r:id="rId6" o:title=""/>
           </v:shape>
-          <o:OLEObject Type="Embed" ProgID="Visio.Drawing.15" ShapeID="_x0000_i1025" DrawAspect="Content" ObjectID="_1532437923" r:id="rId7"/>
+          <o:OLEObject Type="Embed" ProgID="Visio.Drawing.15" ShapeID="_x0000_i1025" DrawAspect="Content" ObjectID="_1532438447" r:id="rId7"/>
         </w:object>
       </w:r>
     </w:p>
@@ -1585,8 +1585,6 @@
               </w:rPr>
               <w:t>_</w:t>
             </w:r>
-            <w:bookmarkStart w:id="0" w:name="_GoBack"/>
-            <w:bookmarkEnd w:id="0"/>
             <w:r>
               <w:rPr>
                 <w:lang w:val="en-US"/>
@@ -2793,13 +2791,215 @@
           <w:highlight w:val="yellow"/>
           <w:lang w:val="en-US"/>
         </w:rPr>
-        <w:t>Path: /admin/list/tags/{</w:t>
+        <w:t>Path: /admin/create/tag</w:t>
       </w:r>
       <w:r>
         <w:rPr>
           <w:highlight w:val="yellow"/>
           <w:lang w:val="en-US"/>
         </w:rPr>
+        <w:t>s</w:t>
+      </w:r>
+    </w:p>
+    <w:p>
+      <w:pPr>
+        <w:rPr>
+          <w:lang w:val="en-US"/>
+        </w:rPr>
+      </w:pPr>
+      <w:r>
+        <w:rPr>
+          <w:lang w:val="en-US"/>
+        </w:rPr>
+        <w:t xml:space="preserve">Brief description: </w:t>
+      </w:r>
+      <w:r>
+        <w:rPr>
+          <w:lang w:val="en-US"/>
+        </w:rPr>
+        <w:t>Create new tag</w:t>
+      </w:r>
+      <w:bookmarkStart w:id="0" w:name="_GoBack"/>
+      <w:bookmarkEnd w:id="0"/>
+      <w:r>
+        <w:rPr>
+          <w:lang w:val="en-US"/>
+        </w:rPr>
+        <w:t>.</w:t>
+      </w:r>
+    </w:p>
+    <w:p>
+      <w:pPr>
+        <w:rPr>
+          <w:lang w:val="en-US"/>
+        </w:rPr>
+      </w:pPr>
+      <w:r>
+        <w:rPr>
+          <w:lang w:val="en-US"/>
+        </w:rPr>
+        <w:t>Required role: Admin</w:t>
+      </w:r>
+    </w:p>
+    <w:p>
+      <w:pPr>
+        <w:rPr>
+          <w:lang w:val="en-US"/>
+        </w:rPr>
+      </w:pPr>
+    </w:p>
+    <w:p>
+      <w:pPr>
+        <w:rPr>
+          <w:lang w:val="en-US"/>
+        </w:rPr>
+      </w:pPr>
+      <w:r>
+        <w:rPr>
+          <w:lang w:val="en-US"/>
+        </w:rPr>
+        <w:t>--------------------------------------------</w:t>
+      </w:r>
+    </w:p>
+    <w:p>
+      <w:pPr>
+        <w:rPr>
+          <w:lang w:val="en-US"/>
+        </w:rPr>
+      </w:pPr>
+    </w:p>
+    <w:p>
+      <w:pPr>
+        <w:rPr>
+          <w:lang w:val="en-US"/>
+        </w:rPr>
+      </w:pPr>
+      <w:r>
+        <w:rPr>
+          <w:highlight w:val="yellow"/>
+          <w:lang w:val="en-US"/>
+        </w:rPr>
+        <w:t>Path: /admin/</w:t>
+      </w:r>
+      <w:r>
+        <w:rPr>
+          <w:highlight w:val="yellow"/>
+          <w:lang w:val="en-US"/>
+        </w:rPr>
+        <w:t>create</w:t>
+      </w:r>
+      <w:r>
+        <w:rPr>
+          <w:highlight w:val="yellow"/>
+          <w:lang w:val="en-US"/>
+        </w:rPr>
+        <w:t>/articles</w:t>
+      </w:r>
+    </w:p>
+    <w:p>
+      <w:pPr>
+        <w:rPr>
+          <w:lang w:val="en-US"/>
+        </w:rPr>
+      </w:pPr>
+      <w:r>
+        <w:rPr>
+          <w:lang w:val="en-US"/>
+        </w:rPr>
+        <w:t xml:space="preserve">Brief description: </w:t>
+      </w:r>
+      <w:r>
+        <w:rPr>
+          <w:lang w:val="en-US"/>
+        </w:rPr>
+        <w:t>Create new article</w:t>
+      </w:r>
+      <w:r>
+        <w:rPr>
+          <w:lang w:val="en-US"/>
+        </w:rPr>
+        <w:t>.</w:t>
+      </w:r>
+    </w:p>
+    <w:p>
+      <w:pPr>
+        <w:rPr>
+          <w:lang w:val="en-US"/>
+        </w:rPr>
+      </w:pPr>
+      <w:r>
+        <w:rPr>
+          <w:lang w:val="en-US"/>
+        </w:rPr>
+        <w:t>Required role: Admin</w:t>
+      </w:r>
+    </w:p>
+    <w:p>
+      <w:pPr>
+        <w:rPr>
+          <w:lang w:val="en-US"/>
+        </w:rPr>
+      </w:pPr>
+    </w:p>
+    <w:p>
+      <w:pPr>
+        <w:rPr>
+          <w:lang w:val="en-US"/>
+        </w:rPr>
+      </w:pPr>
+    </w:p>
+    <w:p>
+      <w:pPr>
+        <w:rPr>
+          <w:lang w:val="en-US"/>
+        </w:rPr>
+      </w:pPr>
+      <w:r>
+        <w:rPr>
+          <w:lang w:val="en-US"/>
+        </w:rPr>
+        <w:t>--------------------------------------------</w:t>
+      </w:r>
+    </w:p>
+    <w:p>
+      <w:pPr>
+        <w:rPr>
+          <w:lang w:val="en-US"/>
+        </w:rPr>
+      </w:pPr>
+    </w:p>
+    <w:p>
+      <w:pPr>
+        <w:rPr>
+          <w:lang w:val="en-US"/>
+        </w:rPr>
+      </w:pPr>
+      <w:r>
+        <w:rPr>
+          <w:highlight w:val="yellow"/>
+          <w:lang w:val="en-US"/>
+        </w:rPr>
+        <w:t>Path: /admin/</w:t>
+      </w:r>
+      <w:r>
+        <w:rPr>
+          <w:highlight w:val="yellow"/>
+          <w:lang w:val="en-US"/>
+        </w:rPr>
+        <w:t>edit</w:t>
+      </w:r>
+      <w:r>
+        <w:rPr>
+          <w:highlight w:val="yellow"/>
+          <w:lang w:val="en-US"/>
+        </w:rPr>
+        <w:t>/tags/{</w:t>
+      </w:r>
+      <w:r>
+        <w:rPr>
+          <w:highlight w:val="yellow"/>
+          <w:lang w:val="en-US"/>
+        </w:rPr>
         <w:t>slug</w:t>
       </w:r>
       <w:r>
@@ -2886,7 +3086,21 @@
           <w:highlight w:val="yellow"/>
           <w:lang w:val="en-US"/>
         </w:rPr>
-        <w:t>Path: /admin/list/articles/{</w:t>
+        <w:t>Path: /admin/</w:t>
+      </w:r>
+      <w:r>
+        <w:rPr>
+          <w:highlight w:val="yellow"/>
+          <w:lang w:val="en-US"/>
+        </w:rPr>
+        <w:t>edit</w:t>
+      </w:r>
+      <w:r>
+        <w:rPr>
+          <w:highlight w:val="yellow"/>
+          <w:lang w:val="en-US"/>
+        </w:rPr>
+        <w:t>/articles/{</w:t>
       </w:r>
       <w:r>
         <w:rPr>

</xml_diff>

<commit_message>
Better described some decisions and authentication protocol
</commit_message>
<xml_diff>
--- a/docs/design/Routing.docx
+++ b/docs/design/Routing.docx
@@ -46,19 +46,25 @@
         <w:rPr>
           <w:lang w:val="en-US"/>
         </w:rPr>
-        <w:t>Authorization process:</w:t>
-      </w:r>
-    </w:p>
-    <w:p>
-      <w:pPr>
-        <w:rPr>
-          <w:lang w:val="en-US"/>
-        </w:rPr>
-      </w:pPr>
-    </w:p>
-    <w:p>
-      <w:r>
-        <w:object w:dxaOrig="14191" w:dyaOrig="10111">
+        <w:t xml:space="preserve">Authentication </w:t>
+      </w:r>
+      <w:r>
+        <w:rPr>
+          <w:lang w:val="en-US"/>
+        </w:rPr>
+        <w:t>process:</w:t>
+      </w:r>
+    </w:p>
+    <w:p>
+      <w:pPr>
+        <w:rPr>
+          <w:lang w:val="en-US"/>
+        </w:rPr>
+      </w:pPr>
+    </w:p>
+    <w:p>
+      <w:r>
+        <w:object w:dxaOrig="14191" w:dyaOrig="10215">
           <v:shapetype id="_x0000_t75" coordsize="21600,21600" o:spt="75" o:preferrelative="t" path="m@4@5l@4@11@9@11@9@5xe" filled="f" stroked="f">
             <v:stroke joinstyle="miter"/>
             <v:formulas>
@@ -78,15 +84,233 @@
             <v:path o:extrusionok="f" gradientshapeok="t" o:connecttype="rect"/>
             <o:lock v:ext="edit" aspectratio="t"/>
           </v:shapetype>
-          <v:shape id="_x0000_i1025" type="#_x0000_t75" style="width:510pt;height:363.75pt" o:ole="">
+          <v:shape id="_x0000_i1025" type="#_x0000_t75" style="width:510pt;height:367.5pt" o:ole="">
             <v:imagedata r:id="rId6" o:title=""/>
           </v:shape>
-          <o:OLEObject Type="Embed" ProgID="Visio.Drawing.15" ShapeID="_x0000_i1025" DrawAspect="Content" ObjectID="_1532438447" r:id="rId7"/>
+          <o:OLEObject Type="Embed" ProgID="Visio.Drawing.15" ShapeID="_x0000_i1025" DrawAspect="Content" ObjectID="_1532465475" r:id="rId7"/>
         </w:object>
       </w:r>
     </w:p>
     <w:p/>
-    <w:p/>
+    <w:p>
+      <w:pPr>
+        <w:rPr>
+          <w:lang w:val="en-US"/>
+        </w:rPr>
+      </w:pPr>
+    </w:p>
+    <w:p>
+      <w:pPr>
+        <w:rPr>
+          <w:lang w:val="en-US"/>
+        </w:rPr>
+      </w:pPr>
+      <w:r>
+        <w:rPr>
+          <w:lang w:val="en-US"/>
+        </w:rPr>
+        <w:t>After some research, I have found the best authentication guide</w:t>
+      </w:r>
+      <w:r>
+        <w:rPr>
+          <w:lang w:val="en-US"/>
+        </w:rPr>
+        <w:t>s</w:t>
+      </w:r>
+      <w:r>
+        <w:rPr>
+          <w:lang w:val="en-US"/>
+        </w:rPr>
+        <w:t xml:space="preserve"> available for REST API </w:t>
+      </w:r>
+      <w:r>
+        <w:rPr>
+          <w:lang w:val="en-US"/>
+        </w:rPr>
+        <w:t>here</w:t>
+      </w:r>
+      <w:r>
+        <w:rPr>
+          <w:lang w:val="en-US"/>
+        </w:rPr>
+        <w:t xml:space="preserve">: </w:t>
+      </w:r>
+      <w:hyperlink r:id="rId8" w:history="1">
+        <w:r>
+          <w:rPr>
+            <w:rStyle w:val="a9"/>
+            <w:lang w:val="en-US"/>
+          </w:rPr>
+          <w:t>http://docs.aws.amazon.com/AmazonS3/latest/dev/RESTAuthentication.html</w:t>
+        </w:r>
+      </w:hyperlink>
+    </w:p>
+    <w:p>
+      <w:pPr>
+        <w:rPr>
+          <w:lang w:val="en-US"/>
+        </w:rPr>
+      </w:pPr>
+      <w:hyperlink r:id="rId9" w:history="1">
+        <w:r>
+          <w:rPr>
+            <w:rStyle w:val="a9"/>
+            <w:lang w:val="en-US"/>
+          </w:rPr>
+          <w:t>http://stackoverflow.com/questions/21706356/rest-api-authentication-how-to-prevent-man-in-the-middle-replays</w:t>
+        </w:r>
+      </w:hyperlink>
+    </w:p>
+    <w:p>
+      <w:pPr>
+        <w:rPr>
+          <w:lang w:val="en-US"/>
+        </w:rPr>
+      </w:pPr>
+      <w:hyperlink r:id="rId10" w:history="1">
+        <w:r>
+          <w:rPr>
+            <w:rStyle w:val="a9"/>
+            <w:lang w:val="en-US"/>
+          </w:rPr>
+          <w:t>https://www.owasp.org/index.php/REST_Security_Cheat_Sheet</w:t>
+        </w:r>
+      </w:hyperlink>
+    </w:p>
+    <w:p>
+      <w:pPr>
+        <w:rPr>
+          <w:lang w:val="en-US"/>
+        </w:rPr>
+      </w:pPr>
+    </w:p>
+    <w:p>
+      <w:pPr>
+        <w:rPr>
+          <w:lang w:val="en-US"/>
+        </w:rPr>
+      </w:pPr>
+    </w:p>
+    <w:p>
+      <w:pPr>
+        <w:rPr>
+          <w:lang w:val="en-US"/>
+        </w:rPr>
+      </w:pPr>
+      <w:r>
+        <w:rPr>
+          <w:lang w:val="en-US"/>
+        </w:rPr>
+        <w:t xml:space="preserve">However, I am </w:t>
+      </w:r>
+      <w:r>
+        <w:rPr>
+          <w:lang w:val="en-US"/>
+        </w:rPr>
+        <w:t xml:space="preserve">still </w:t>
+      </w:r>
+      <w:r>
+        <w:rPr>
+          <w:lang w:val="en-US"/>
+        </w:rPr>
+        <w:t xml:space="preserve">not very satisfied. Steps 1-3 looks pretty secure even if performed via HTTP, but step 4 must be performed </w:t>
+      </w:r>
+      <w:r>
+        <w:rPr>
+          <w:lang w:val="en-US"/>
+        </w:rPr>
+        <w:t xml:space="preserve">only </w:t>
+      </w:r>
+      <w:r>
+        <w:rPr>
+          <w:lang w:val="en-US"/>
+        </w:rPr>
+        <w:t>via HTTPS with SSL/TLS encryption or it will be vulnerable for MITM attacks. Also, after step 4, cookie must be transferred only via HTTPS, again, to prevent possible MITM attacks. However, HTTPS overhead is not so large (</w:t>
+      </w:r>
+      <w:hyperlink r:id="rId11" w:history="1">
+        <w:r>
+          <w:rPr>
+            <w:rStyle w:val="a9"/>
+            <w:lang w:val="en-US"/>
+          </w:rPr>
+          <w:t>https://www.keycdn.com/blog/https-performance-overhead/</w:t>
+        </w:r>
+      </w:hyperlink>
+      <w:r>
+        <w:rPr>
+          <w:lang w:val="en-US"/>
+        </w:rPr>
+        <w:t>) and so it should be no problem to use it for security critical parts of application.</w:t>
+      </w:r>
+    </w:p>
+    <w:p>
+      <w:pPr>
+        <w:rPr>
+          <w:lang w:val="en-US"/>
+        </w:rPr>
+      </w:pPr>
+    </w:p>
+    <w:p>
+      <w:pPr>
+        <w:rPr>
+          <w:lang w:val="en-US"/>
+        </w:rPr>
+      </w:pPr>
+      <w:r>
+        <w:rPr>
+          <w:lang w:val="en-US"/>
+        </w:rPr>
+        <w:t xml:space="preserve">I haven’t </w:t>
+      </w:r>
+      <w:r>
+        <w:rPr>
+          <w:lang w:val="en-US"/>
+        </w:rPr>
+        <w:t>implemented</w:t>
+      </w:r>
+      <w:r>
+        <w:rPr>
+          <w:lang w:val="en-US"/>
+        </w:rPr>
+        <w:t xml:space="preserve"> proposed auth</w:t>
+      </w:r>
+      <w:r>
+        <w:rPr>
+          <w:lang w:val="en-US"/>
+        </w:rPr>
+        <w:t>entication</w:t>
+      </w:r>
+      <w:r>
+        <w:rPr>
+          <w:lang w:val="en-US"/>
+        </w:rPr>
+        <w:t xml:space="preserve"> protocol, because I would spend all my 8 hours and maybe</w:t>
+      </w:r>
+      <w:r>
+        <w:rPr>
+          <w:lang w:val="en-US"/>
+        </w:rPr>
+        <w:t xml:space="preserve"> some more just on </w:t>
+      </w:r>
+      <w:r>
+        <w:rPr>
+          <w:lang w:val="en-US"/>
+        </w:rPr>
+        <w:t>it</w:t>
+      </w:r>
+      <w:r>
+        <w:rPr>
+          <w:lang w:val="en-US"/>
+        </w:rPr>
+        <w:t xml:space="preserve"> alone</w:t>
+      </w:r>
+      <w:r>
+        <w:rPr>
+          <w:lang w:val="en-US"/>
+        </w:rPr>
+        <w:t>.</w:t>
+      </w:r>
+    </w:p>
     <w:tbl>
       <w:tblPr>
         <w:tblStyle w:val="a3"/>
@@ -116,6 +340,7 @@
                 <w:b/>
                 <w:lang w:val="en-US"/>
               </w:rPr>
+              <w:lastRenderedPageBreak/>
               <w:t>Path</w:t>
             </w:r>
           </w:p>
@@ -213,7 +438,33 @@
               <w:rPr>
                 <w:lang w:val="en-US"/>
               </w:rPr>
-              <w:t>User authorization via REST. Signing in.</w:t>
+              <w:t xml:space="preserve">User </w:t>
+            </w:r>
+            <w:r>
+              <w:rPr>
+                <w:lang w:val="en-US"/>
+              </w:rPr>
+              <w:t>a</w:t>
+            </w:r>
+            <w:r>
+              <w:rPr>
+                <w:lang w:val="en-US"/>
+              </w:rPr>
+              <w:t>uthentication</w:t>
+            </w:r>
+            <w:bookmarkStart w:id="0" w:name="_GoBack"/>
+            <w:bookmarkEnd w:id="0"/>
+            <w:r>
+              <w:rPr>
+                <w:lang w:val="en-US"/>
+              </w:rPr>
+              <w:t xml:space="preserve"> </w:t>
+            </w:r>
+            <w:r>
+              <w:rPr>
+                <w:lang w:val="en-US"/>
+              </w:rPr>
+              <w:t>via REST. Signing in.</w:t>
             </w:r>
           </w:p>
         </w:tc>
@@ -290,7 +541,13 @@
               <w:rPr>
                 <w:lang w:val="en-US"/>
               </w:rPr>
-              <w:t>Authorize user.</w:t>
+              <w:t>Get nonce for user authentication</w:t>
+            </w:r>
+            <w:r>
+              <w:rPr>
+                <w:lang w:val="en-US"/>
+              </w:rPr>
+              <w:t>.</w:t>
             </w:r>
           </w:p>
         </w:tc>
@@ -309,65 +566,211 @@
               <w:rPr>
                 <w:lang w:val="en-US"/>
               </w:rPr>
-              <w:t>secret (string): hash that authorizes user and generated on client side using hashing of username, password and key, provided by server.</w:t>
-            </w:r>
-          </w:p>
-          <w:p>
-            <w:pPr>
-              <w:rPr>
-                <w:lang w:val="en-US"/>
-              </w:rPr>
-            </w:pPr>
-            <w:r>
-              <w:rPr>
-                <w:lang w:val="en-US"/>
-              </w:rPr>
-              <w:t xml:space="preserve">username (string): name of user, who we want to authorize. </w:t>
-            </w:r>
-          </w:p>
-          <w:p>
-            <w:pPr>
-              <w:rPr>
-                <w:lang w:val="en-US"/>
-              </w:rPr>
-            </w:pPr>
-            <w:r>
-              <w:rPr>
-                <w:lang w:val="en-US"/>
-              </w:rPr>
-              <w:t xml:space="preserve">key (string): hash that was generated by server part. </w:t>
-            </w:r>
-          </w:p>
-          <w:p>
-            <w:pPr>
-              <w:rPr>
-                <w:lang w:val="en-US"/>
-              </w:rPr>
-            </w:pPr>
-          </w:p>
-          <w:p>
-            <w:pPr>
-              <w:rPr>
-                <w:lang w:val="en-US"/>
-              </w:rPr>
-            </w:pPr>
-            <w:r>
-              <w:rPr>
-                <w:lang w:val="en-US"/>
-              </w:rPr>
-              <w:t xml:space="preserve">See authorization process diagram </w:t>
-            </w:r>
-            <w:r>
-              <w:rPr>
-                <w:lang w:val="en-US"/>
-              </w:rPr>
-              <w:t>above</w:t>
-            </w:r>
-            <w:r>
-              <w:rPr>
-                <w:lang w:val="en-US"/>
-              </w:rPr>
-              <w:t xml:space="preserve"> for description.</w:t>
+              <w:t xml:space="preserve">username (string): name of </w:t>
+            </w:r>
+            <w:r>
+              <w:rPr>
+                <w:lang w:val="en-US"/>
+              </w:rPr>
+              <w:t xml:space="preserve">user, who we want to </w:t>
+            </w:r>
+            <w:r>
+              <w:rPr>
+                <w:lang w:val="en-US"/>
+              </w:rPr>
+              <w:t xml:space="preserve"> </w:t>
+            </w:r>
+            <w:r>
+              <w:rPr>
+                <w:lang w:val="en-US"/>
+              </w:rPr>
+              <w:t>authenticate</w:t>
+            </w:r>
+            <w:r>
+              <w:rPr>
+                <w:lang w:val="en-US"/>
+              </w:rPr>
+              <w:t xml:space="preserve"> </w:t>
+            </w:r>
+            <w:r>
+              <w:rPr>
+                <w:lang w:val="en-US"/>
+              </w:rPr>
+              <w:t>.</w:t>
+            </w:r>
+          </w:p>
+          <w:p>
+            <w:pPr>
+              <w:rPr>
+                <w:lang w:val="en-US"/>
+              </w:rPr>
+            </w:pPr>
+          </w:p>
+          <w:p>
+            <w:pPr>
+              <w:rPr>
+                <w:lang w:val="en-US"/>
+              </w:rPr>
+            </w:pPr>
+            <w:r>
+              <w:rPr>
+                <w:lang w:val="en-US"/>
+              </w:rPr>
+              <w:t xml:space="preserve">See </w:t>
+            </w:r>
+            <w:r>
+              <w:rPr>
+                <w:lang w:val="en-US"/>
+              </w:rPr>
+              <w:t>a</w:t>
+            </w:r>
+            <w:r>
+              <w:rPr>
+                <w:lang w:val="en-US"/>
+              </w:rPr>
+              <w:t xml:space="preserve">uthentication </w:t>
+            </w:r>
+            <w:r>
+              <w:rPr>
+                <w:lang w:val="en-US"/>
+              </w:rPr>
+              <w:t>process diagram above for description.</w:t>
+            </w:r>
+          </w:p>
+        </w:tc>
+      </w:tr>
+      <w:tr>
+        <w:tc>
+          <w:tcPr>
+            <w:tcW w:w="4105" w:type="dxa"/>
+          </w:tcPr>
+          <w:p>
+            <w:pPr>
+              <w:rPr>
+                <w:b/>
+                <w:lang w:val="en-US"/>
+              </w:rPr>
+            </w:pPr>
+            <w:r>
+              <w:rPr>
+                <w:b/>
+                <w:lang w:val="en-US"/>
+              </w:rPr>
+              <w:t>POST</w:t>
+            </w:r>
+            <w:r>
+              <w:rPr>
+                <w:b/>
+                <w:lang w:val="en-US"/>
+              </w:rPr>
+              <w:t xml:space="preserve">: </w:t>
+            </w:r>
+            <w:r>
+              <w:rPr>
+                <w:lang w:val="en-US"/>
+              </w:rPr>
+              <w:t>Authenticate user</w:t>
+            </w:r>
+            <w:r>
+              <w:rPr>
+                <w:lang w:val="en-US"/>
+              </w:rPr>
+              <w:t xml:space="preserve"> using cnonce, username and secret</w:t>
+            </w:r>
+            <w:r>
+              <w:rPr>
+                <w:lang w:val="en-US"/>
+              </w:rPr>
+              <w:t>.</w:t>
+            </w:r>
+          </w:p>
+        </w:tc>
+        <w:tc>
+          <w:tcPr>
+            <w:tcW w:w="6090" w:type="dxa"/>
+            <w:gridSpan w:val="2"/>
+          </w:tcPr>
+          <w:p>
+            <w:pPr>
+              <w:rPr>
+                <w:lang w:val="en-US"/>
+              </w:rPr>
+            </w:pPr>
+            <w:r>
+              <w:rPr>
+                <w:lang w:val="en-US"/>
+              </w:rPr>
+              <w:t>secret (string): hash that authenticates user and generated on client side using hashing of username, password and key, provided by server.</w:t>
+            </w:r>
+          </w:p>
+          <w:p>
+            <w:pPr>
+              <w:rPr>
+                <w:lang w:val="en-US"/>
+              </w:rPr>
+            </w:pPr>
+            <w:r>
+              <w:rPr>
+                <w:lang w:val="en-US"/>
+              </w:rPr>
+              <w:t xml:space="preserve">username (string): name of user, who we want to </w:t>
+            </w:r>
+            <w:r>
+              <w:rPr>
+                <w:lang w:val="en-US"/>
+              </w:rPr>
+              <w:t>a</w:t>
+            </w:r>
+            <w:r>
+              <w:rPr>
+                <w:lang w:val="en-US"/>
+              </w:rPr>
+              <w:t>uthenticate</w:t>
+            </w:r>
+            <w:r>
+              <w:rPr>
+                <w:lang w:val="en-US"/>
+              </w:rPr>
+              <w:t xml:space="preserve">. </w:t>
+            </w:r>
+          </w:p>
+          <w:p>
+            <w:pPr>
+              <w:rPr>
+                <w:lang w:val="en-US"/>
+              </w:rPr>
+            </w:pPr>
+            <w:r>
+              <w:rPr>
+                <w:lang w:val="en-US"/>
+              </w:rPr>
+              <w:t>cnonce</w:t>
+            </w:r>
+            <w:r>
+              <w:rPr>
+                <w:lang w:val="en-US"/>
+              </w:rPr>
+              <w:t xml:space="preserve"> (string): hash that was generated by server part. </w:t>
+            </w:r>
+          </w:p>
+          <w:p>
+            <w:pPr>
+              <w:rPr>
+                <w:lang w:val="en-US"/>
+              </w:rPr>
+            </w:pPr>
+          </w:p>
+          <w:p>
+            <w:pPr>
+              <w:rPr>
+                <w:lang w:val="en-US"/>
+              </w:rPr>
+            </w:pPr>
+            <w:r>
+              <w:rPr>
+                <w:lang w:val="en-US"/>
+              </w:rPr>
+              <w:t>See authentication process diagram above for description.</w:t>
             </w:r>
           </w:p>
         </w:tc>
@@ -423,7 +826,6 @@
                 <w:b/>
                 <w:lang w:val="en-US"/>
               </w:rPr>
-              <w:lastRenderedPageBreak/>
               <w:t>Path</w:t>
             </w:r>
           </w:p>
@@ -521,7 +923,31 @@
               <w:rPr>
                 <w:lang w:val="en-US"/>
               </w:rPr>
-              <w:t>User authorization via REST. Signing out.</w:t>
+              <w:t xml:space="preserve">User </w:t>
+            </w:r>
+            <w:r>
+              <w:rPr>
+                <w:lang w:val="en-US"/>
+              </w:rPr>
+              <w:t>a</w:t>
+            </w:r>
+            <w:r>
+              <w:rPr>
+                <w:lang w:val="en-US"/>
+              </w:rPr>
+              <w:t>uthentication</w:t>
+            </w:r>
+            <w:r>
+              <w:rPr>
+                <w:lang w:val="en-US"/>
+              </w:rPr>
+              <w:t xml:space="preserve"> </w:t>
+            </w:r>
+            <w:r>
+              <w:rPr>
+                <w:lang w:val="en-US"/>
+              </w:rPr>
+              <w:t>via REST. Signing out.</w:t>
             </w:r>
           </w:p>
         </w:tc>
@@ -1653,14 +2079,7 @@
               <w:rPr>
                 <w:lang w:val="en-US"/>
               </w:rPr>
-              <w:t xml:space="preserve">published (default = true): If true, return only published </w:t>
-            </w:r>
-            <w:r>
-              <w:rPr>
-                <w:lang w:val="en-US"/>
-              </w:rPr>
-              <w:lastRenderedPageBreak/>
-              <w:t>articles. If false, return all articles. Works only when user has Admin role.</w:t>
+              <w:t>published (default = true): If true, return only published articles. If false, return all articles. Works only when user has Admin role.</w:t>
             </w:r>
           </w:p>
         </w:tc>
@@ -1681,7 +2100,6 @@
                 <w:b/>
                 <w:lang w:val="en-US"/>
               </w:rPr>
-              <w:lastRenderedPageBreak/>
               <w:t xml:space="preserve">POST: </w:t>
             </w:r>
             <w:r>
@@ -2217,6 +2635,7 @@
           <w:highlight w:val="yellow"/>
           <w:lang w:val="en-US"/>
         </w:rPr>
+        <w:lastRenderedPageBreak/>
         <w:t>Path: /article/{slug}</w:t>
       </w:r>
     </w:p>
@@ -2483,7 +2902,6 @@
           <w:highlight w:val="yellow"/>
           <w:lang w:val="en-US"/>
         </w:rPr>
-        <w:lastRenderedPageBreak/>
         <w:t>Path: /sign-in</w:t>
       </w:r>
     </w:p>
@@ -2819,8 +3237,6 @@
         </w:rPr>
         <w:t>Create new tag</w:t>
       </w:r>
-      <w:bookmarkStart w:id="0" w:name="_GoBack"/>
-      <w:bookmarkEnd w:id="0"/>
       <w:r>
         <w:rPr>
           <w:lang w:val="en-US"/>
@@ -3712,6 +4128,17 @@
       <w:contextualSpacing/>
     </w:pPr>
   </w:style>
+  <w:style w:type="character" w:styleId="a9">
+    <w:name w:val="Hyperlink"/>
+    <w:basedOn w:val="a0"/>
+    <w:uiPriority w:val="99"/>
+    <w:unhideWhenUsed/>
+    <w:rsid w:val="009D5A01"/>
+    <w:rPr>
+      <w:color w:val="0563C1" w:themeColor="hyperlink"/>
+      <w:u w:val="single"/>
+    </w:rPr>
+  </w:style>
 </w:styles>
 </file>
 

</xml_diff>